<commit_message>
Actualice algunos elementos, configure el archivo docker y actualice la documentación
</commit_message>
<xml_diff>
--- a/Artefactos/Documentación_SER.docx
+++ b/Artefactos/Documentación_SER.docx
@@ -1975,7 +1975,19 @@
         <w:t xml:space="preserve">se han desarrollado </w:t>
       </w:r>
       <w:r>
-        <w:t xml:space="preserve">los módulos de coordinador; experiencia recepcional y cuerpos académicos, el modulo de academia aún no esta implementado. También </w:t>
+        <w:t xml:space="preserve">los módulos de coordinador; experiencia recepcional y cuerpos académicos, el </w:t>
+      </w:r>
+      <w:r>
+        <w:t>módulo</w:t>
+      </w:r>
+      <w:r>
+        <w:t xml:space="preserve"> de academia aún no </w:t>
+      </w:r>
+      <w:r>
+        <w:t>está</w:t>
+      </w:r>
+      <w:r>
+        <w:t xml:space="preserve"> implementado. También </w:t>
       </w:r>
       <w:r>
         <w:t xml:space="preserve">todos los módulos de administrador a excepción de el de coordinador están implementados. </w:t>
@@ -3449,7 +3461,44 @@
           <w:color w:val="000000"/>
         </w:rPr>
         <w:lastRenderedPageBreak/>
-        <w:t>Por último solo queda ejecutar el programa para corroborar que no hay algún error.</w:t>
+        <w:t xml:space="preserve">Por </w:t>
+      </w:r>
+      <w:r>
+        <w:rPr>
+          <w:color w:val="000000"/>
+        </w:rPr>
+        <w:t>último,</w:t>
+      </w:r>
+      <w:r>
+        <w:rPr>
+          <w:color w:val="000000"/>
+        </w:rPr>
+        <w:t xml:space="preserve"> solo queda ejecutar el programa para corroborar que no hay algún error.</w:t>
+      </w:r>
+    </w:p>
+    <w:p>
+      <w:pPr>
+        <w:numPr>
+          <w:ilvl w:val="0"/>
+          <w:numId w:val="5"/>
+        </w:numPr>
+        <w:pBdr>
+          <w:top w:val="nil"/>
+          <w:left w:val="nil"/>
+          <w:bottom w:val="nil"/>
+          <w:right w:val="nil"/>
+          <w:between w:val="nil"/>
+        </w:pBdr>
+        <w:spacing w:after="0"/>
+        <w:rPr>
+          <w:color w:val="000000"/>
+        </w:rPr>
+      </w:pPr>
+      <w:r>
+        <w:rPr>
+          <w:color w:val="000000"/>
+        </w:rPr>
+        <w:t>Si se desea ingresar dentro del sistema, las credenciales previamente guardadas del coordinador son Usuario: coor y contraseña: 12345, así como del administrador las cuales son Usuario: admin y contraseña: 12345</w:t>
       </w:r>
     </w:p>
     <w:p>
@@ -3678,6 +3727,7 @@
           <w:b/>
           <w:color w:val="000000"/>
         </w:rPr>
+        <w:lastRenderedPageBreak/>
         <w:t>Scaffold-DbContext "Data Source=localhost; Database=SER; User ID=sa;Password=qwerty*1234;" Microsoft.EntityFrameworkCore.SqlServer -OutputDir Models/DB -f</w:t>
       </w:r>
     </w:p>
@@ -3720,7 +3770,6 @@
           <w:noProof/>
           <w:color w:val="000000"/>
         </w:rPr>
-        <w:lastRenderedPageBreak/>
         <w:drawing>
           <wp:inline distT="0" distB="0" distL="0" distR="0" wp14:anchorId="3EFEAF25" wp14:editId="4B91E792">
             <wp:extent cx="5612130" cy="983615"/>
@@ -3817,10 +3866,7 @@
     </w:p>
     <w:p>
       <w:r>
-        <w:t>La aplicación esta subida al Docker hub</w:t>
-      </w:r>
-      <w:r>
-        <w:t>, por lo que si se quiere ejecutar previo a modificar el código solo se tiene que ingresar el siguiente comando en la terminal:</w:t>
+        <w:t>La aplicación se ha dockerizado y el archivo de configuración Docker-compose esta actualizado para que, al ejecutarlo, la aplicación corra automáticamente. Al realizar esto, tanto la base de datos como el sistema completo se ejecutarán en un contenedor, con sus respectivos volúmenes. Si se desea actualizar la imagen de la aplicación al actualizar o añadir nuevas funcionalidades es necesario ejecutar el siguiente comando en la terminal dentro del proyecto de la solución:</w:t>
       </w:r>
     </w:p>
     <w:p>
@@ -3835,21 +3881,12 @@
           <w:i/>
           <w:iCs/>
         </w:rPr>
-        <w:t>docker run --name SERSystem -p 80:80 -p 443:443 -d srcapistro/ser:latest</w:t>
-      </w:r>
-    </w:p>
-    <w:p>
-      <w:r>
-        <w:t>Con esto, se podrá acceder a la aplicación ingresando al localhost del navegador. Tomar en cuenta que se debe iniciar el Docker-compose de la base de datos.</w:t>
-      </w:r>
-      <w:r>
-        <w:t xml:space="preserve"> Si se desea actualizar </w:t>
-      </w:r>
-      <w:r>
-        <w:t>la  imagen</w:t>
-      </w:r>
-      <w:r>
-        <w:t xml:space="preserve"> de Docker, crear una cuenta en Docker hub y subirla mediante Visual Studio.</w:t>
+        <w:t>docker build -t sersystem -f Dockerfile ./</w:t>
+      </w:r>
+    </w:p>
+    <w:p>
+      <w:r>
+        <w:t>Al realizar esto, la imagen del sistema se actualizará automáticamente y posterior se debe de volver a ejecutar el Docker compose.</w:t>
       </w:r>
     </w:p>
     <w:p>
@@ -3887,7 +3924,19 @@
         <w:rPr>
           <w:color w:val="000000"/>
         </w:rPr>
-        <w:t>Completar los módulos faltantes, así como elaborar pruebas automatizadas para dichos módulos. Esto incluye los módulos de búsqueda, filtros y paginación, así como el modulo de Academia y coordinadores.</w:t>
+        <w:t xml:space="preserve">Completar los módulos faltantes, así como elaborar pruebas automatizadas para dichos módulos. Esto incluye los módulos de búsqueda, filtros y paginación, así como el </w:t>
+      </w:r>
+      <w:r>
+        <w:rPr>
+          <w:color w:val="000000"/>
+        </w:rPr>
+        <w:t>módulo</w:t>
+      </w:r>
+      <w:r>
+        <w:rPr>
+          <w:color w:val="000000"/>
+        </w:rPr>
+        <w:t xml:space="preserve"> de Academia y coordinadores.</w:t>
       </w:r>
     </w:p>
     <w:p>
@@ -4199,6 +4248,95 @@
     </w:lvl>
   </w:abstractNum>
   <w:abstractNum w:abstractNumId="3" w15:restartNumberingAfterBreak="0">
+    <w:nsid w:val="21502B96"/>
+    <w:multiLevelType w:val="hybridMultilevel"/>
+    <w:tmpl w:val="947AAC38"/>
+    <w:lvl w:ilvl="0" w:tplc="9B5C97D6">
+      <w:start w:val="1"/>
+      <w:numFmt w:val="decimal"/>
+      <w:lvlText w:val="%1-"/>
+      <w:lvlJc w:val="left"/>
+      <w:pPr>
+        <w:ind w:left="720" w:hanging="360"/>
+      </w:pPr>
+      <w:rPr>
+        <w:rFonts w:hint="default"/>
+      </w:rPr>
+    </w:lvl>
+    <w:lvl w:ilvl="1" w:tplc="080A0019" w:tentative="1">
+      <w:start w:val="1"/>
+      <w:numFmt w:val="lowerLetter"/>
+      <w:lvlText w:val="%2."/>
+      <w:lvlJc w:val="left"/>
+      <w:pPr>
+        <w:ind w:left="1440" w:hanging="360"/>
+      </w:pPr>
+    </w:lvl>
+    <w:lvl w:ilvl="2" w:tplc="080A001B" w:tentative="1">
+      <w:start w:val="1"/>
+      <w:numFmt w:val="lowerRoman"/>
+      <w:lvlText w:val="%3."/>
+      <w:lvlJc w:val="right"/>
+      <w:pPr>
+        <w:ind w:left="2160" w:hanging="180"/>
+      </w:pPr>
+    </w:lvl>
+    <w:lvl w:ilvl="3" w:tplc="080A000F" w:tentative="1">
+      <w:start w:val="1"/>
+      <w:numFmt w:val="decimal"/>
+      <w:lvlText w:val="%4."/>
+      <w:lvlJc w:val="left"/>
+      <w:pPr>
+        <w:ind w:left="2880" w:hanging="360"/>
+      </w:pPr>
+    </w:lvl>
+    <w:lvl w:ilvl="4" w:tplc="080A0019" w:tentative="1">
+      <w:start w:val="1"/>
+      <w:numFmt w:val="lowerLetter"/>
+      <w:lvlText w:val="%5."/>
+      <w:lvlJc w:val="left"/>
+      <w:pPr>
+        <w:ind w:left="3600" w:hanging="360"/>
+      </w:pPr>
+    </w:lvl>
+    <w:lvl w:ilvl="5" w:tplc="080A001B" w:tentative="1">
+      <w:start w:val="1"/>
+      <w:numFmt w:val="lowerRoman"/>
+      <w:lvlText w:val="%6."/>
+      <w:lvlJc w:val="right"/>
+      <w:pPr>
+        <w:ind w:left="4320" w:hanging="180"/>
+      </w:pPr>
+    </w:lvl>
+    <w:lvl w:ilvl="6" w:tplc="080A000F" w:tentative="1">
+      <w:start w:val="1"/>
+      <w:numFmt w:val="decimal"/>
+      <w:lvlText w:val="%7."/>
+      <w:lvlJc w:val="left"/>
+      <w:pPr>
+        <w:ind w:left="5040" w:hanging="360"/>
+      </w:pPr>
+    </w:lvl>
+    <w:lvl w:ilvl="7" w:tplc="080A0019" w:tentative="1">
+      <w:start w:val="1"/>
+      <w:numFmt w:val="lowerLetter"/>
+      <w:lvlText w:val="%8."/>
+      <w:lvlJc w:val="left"/>
+      <w:pPr>
+        <w:ind w:left="5760" w:hanging="360"/>
+      </w:pPr>
+    </w:lvl>
+    <w:lvl w:ilvl="8" w:tplc="080A001B" w:tentative="1">
+      <w:start w:val="1"/>
+      <w:numFmt w:val="lowerRoman"/>
+      <w:lvlText w:val="%9."/>
+      <w:lvlJc w:val="right"/>
+      <w:pPr>
+        <w:ind w:left="6480" w:hanging="180"/>
+      </w:pPr>
+    </w:lvl>
+  </w:abstractNum>
+  <w:abstractNum w:abstractNumId="4" w15:restartNumberingAfterBreak="0">
     <w:nsid w:val="3E690873"/>
     <w:multiLevelType w:val="multilevel"/>
     <w:tmpl w:val="8FEE171E"/>
@@ -4284,7 +4422,7 @@
       </w:pPr>
     </w:lvl>
   </w:abstractNum>
-  <w:abstractNum w:abstractNumId="4" w15:restartNumberingAfterBreak="0">
+  <w:abstractNum w:abstractNumId="5" w15:restartNumberingAfterBreak="0">
     <w:nsid w:val="49410485"/>
     <w:multiLevelType w:val="multilevel"/>
     <w:tmpl w:val="1724093C"/>
@@ -4401,16 +4539,19 @@
     <w:abstractNumId w:val="0"/>
   </w:num>
   <w:num w:numId="2" w16cid:durableId="1706785150">
-    <w:abstractNumId w:val="4"/>
+    <w:abstractNumId w:val="5"/>
   </w:num>
   <w:num w:numId="3" w16cid:durableId="726799763">
     <w:abstractNumId w:val="2"/>
   </w:num>
   <w:num w:numId="4" w16cid:durableId="798570632">
-    <w:abstractNumId w:val="3"/>
+    <w:abstractNumId w:val="4"/>
   </w:num>
   <w:num w:numId="5" w16cid:durableId="534466860">
     <w:abstractNumId w:val="1"/>
+  </w:num>
+  <w:num w:numId="6" w16cid:durableId="21442664">
+    <w:abstractNumId w:val="3"/>
   </w:num>
 </w:numbering>
 </file>
@@ -5499,6 +5640,12 @@
 </file>
 
 <file path=customXml/item1.xml><?xml version="1.0" encoding="utf-8"?>
+<go:gDocsCustomXmlDataStorage xmlns:go="http://customooxmlschemas.google.com/" xmlns:r="http://schemas.openxmlformats.org/officeDocument/2006/relationships">
+  <go:docsCustomData xmlns:go="http://customooxmlschemas.google.com/" roundtripDataSignature="AMtx7miPDG2wpmE+e55deLApj7+aiJ/woQ==">AMUW2mWD5B/q3w+acLRLmvvyoPwRTK98hybhZAP6XNyFXuwYTsoWkONg6lZ6FizsFA5gcbwbywItcKeZX9pidLETITW+tFnE9acXUZ08qa4mpISc5ysejCQ=</go:docsCustomData>
+</go:gDocsCustomXmlDataStorage>
+</file>
+
+<file path=customXml/item2.xml><?xml version="1.0" encoding="utf-8"?>
 <?mso-contentType ?>
 <FormTemplates xmlns="http://schemas.microsoft.com/sharepoint/v3/contenttype/forms">
   <Display>DocumentLibraryForm</Display>
@@ -5507,19 +5654,7 @@
 </FormTemplates>
 </file>
 
-<file path=customXml/item2.xml><?xml version="1.0" encoding="utf-8"?>
-<go:gDocsCustomXmlDataStorage xmlns:go="http://customooxmlschemas.google.com/" xmlns:r="http://schemas.openxmlformats.org/officeDocument/2006/relationships">
-  <go:docsCustomData xmlns:go="http://customooxmlschemas.google.com/" roundtripDataSignature="AMtx7miPDG2wpmE+e55deLApj7+aiJ/woQ==">AMUW2mWD5B/q3w+acLRLmvvyoPwRTK98hybhZAP6XNyFXuwYTsoWkONg6lZ6FizsFA5gcbwbywItcKeZX9pidLETITW+tFnE9acXUZ08qa4mpISc5ysejCQ=</go:docsCustomData>
-</go:gDocsCustomXmlDataStorage>
-</file>
-
 <file path=customXml/item3.xml><?xml version="1.0" encoding="utf-8"?>
-<p:properties xmlns:p="http://schemas.microsoft.com/office/2006/metadata/properties" xmlns:xsi="http://www.w3.org/2001/XMLSchema-instance" xmlns:pc="http://schemas.microsoft.com/office/infopath/2007/PartnerControls">
-  <documentManagement/>
-</p:properties>
-</file>
-
-<file path=customXml/item4.xml><?xml version="1.0" encoding="utf-8"?>
 <ct:contentTypeSchema xmlns:ct="http://schemas.microsoft.com/office/2006/metadata/contentType" xmlns:ma="http://schemas.microsoft.com/office/2006/metadata/properties/metaAttributes" ct:_="" ma:_="" ma:contentTypeName="Documento" ma:contentTypeID="0x0101005B7464265791B44D8F439E92C53D450D" ma:contentTypeVersion="0" ma:contentTypeDescription="Crear nuevo documento." ma:contentTypeScope="" ma:versionID="7a3ac05f2717af4b6e7763fe1ee3a506">
   <xsd:schema xmlns:xsd="http://www.w3.org/2001/XMLSchema" xmlns:xs="http://www.w3.org/2001/XMLSchema" xmlns:p="http://schemas.microsoft.com/office/2006/metadata/properties" targetNamespace="http://schemas.microsoft.com/office/2006/metadata/properties" ma:root="true" ma:fieldsID="5b2b1fa7a59e354d7f595b7732424404">
     <xsd:element name="properties">
@@ -5633,15 +5768,13 @@
 </ct:contentTypeSchema>
 </file>
 
-<file path=customXml/itemProps1.xml><?xml version="1.0" encoding="utf-8"?>
-<ds:datastoreItem xmlns:ds="http://schemas.openxmlformats.org/officeDocument/2006/customXml" ds:itemID="{2BDD8BEB-B0BC-4026-8B7E-6414A3173E74}">
-  <ds:schemaRefs>
-    <ds:schemaRef ds:uri="http://schemas.microsoft.com/sharepoint/v3/contenttype/forms"/>
-  </ds:schemaRefs>
-</ds:datastoreItem>
+<file path=customXml/item4.xml><?xml version="1.0" encoding="utf-8"?>
+<p:properties xmlns:p="http://schemas.microsoft.com/office/2006/metadata/properties" xmlns:xsi="http://www.w3.org/2001/XMLSchema-instance" xmlns:pc="http://schemas.microsoft.com/office/infopath/2007/PartnerControls">
+  <documentManagement/>
+</p:properties>
 </file>
 
-<file path=customXml/itemProps2.xml><?xml version="1.0" encoding="utf-8"?>
+<file path=customXml/itemProps1.xml><?xml version="1.0" encoding="utf-8"?>
 <ds:datastoreItem xmlns:ds="http://schemas.openxmlformats.org/officeDocument/2006/customXml" ds:itemID="{11111111-1234-1234-1234-123412341234}">
   <ds:schemaRefs>
     <ds:schemaRef ds:uri="http://customooxmlschemas.google.com/"/>
@@ -5650,16 +5783,15 @@
 </ds:datastoreItem>
 </file>
 
-<file path=customXml/itemProps3.xml><?xml version="1.0" encoding="utf-8"?>
-<ds:datastoreItem xmlns:ds="http://schemas.openxmlformats.org/officeDocument/2006/customXml" ds:itemID="{56C1D2D3-814B-4865-87DB-8D3376CBB3DF}">
+<file path=customXml/itemProps2.xml><?xml version="1.0" encoding="utf-8"?>
+<ds:datastoreItem xmlns:ds="http://schemas.openxmlformats.org/officeDocument/2006/customXml" ds:itemID="{2BDD8BEB-B0BC-4026-8B7E-6414A3173E74}">
   <ds:schemaRefs>
-    <ds:schemaRef ds:uri="http://schemas.microsoft.com/office/2006/metadata/properties"/>
-    <ds:schemaRef ds:uri="http://schemas.microsoft.com/office/infopath/2007/PartnerControls"/>
+    <ds:schemaRef ds:uri="http://schemas.microsoft.com/sharepoint/v3/contenttype/forms"/>
   </ds:schemaRefs>
 </ds:datastoreItem>
 </file>
 
-<file path=customXml/itemProps4.xml><?xml version="1.0" encoding="utf-8"?>
+<file path=customXml/itemProps3.xml><?xml version="1.0" encoding="utf-8"?>
 <ds:datastoreItem xmlns:ds="http://schemas.openxmlformats.org/officeDocument/2006/customXml" ds:itemID="{A2FA1DC9-ED3C-4981-859B-61C5B38A21FB}">
   <ds:schemaRefs>
     <ds:schemaRef ds:uri="http://schemas.microsoft.com/office/2006/metadata/contentType"/>
@@ -5673,4 +5805,13 @@
     <ds:schemaRef ds:uri="http://schemas.microsoft.com/office/infopath/2007/PartnerControls"/>
   </ds:schemaRefs>
 </ds:datastoreItem>
+</file>
+
+<file path=customXml/itemProps4.xml><?xml version="1.0" encoding="utf-8"?>
+<ds:datastoreItem xmlns:ds="http://schemas.openxmlformats.org/officeDocument/2006/customXml" ds:itemID="{56C1D2D3-814B-4865-87DB-8D3376CBB3DF}">
+  <ds:schemaRefs>
+    <ds:schemaRef ds:uri="http://schemas.microsoft.com/office/2006/metadata/properties"/>
+    <ds:schemaRef ds:uri="http://schemas.microsoft.com/office/infopath/2007/PartnerControls"/>
+  </ds:schemaRefs>
+</ds:datastoreItem>
 </file>
</xml_diff>